<commit_message>
Se termina el documento de WORD, se imprime a PDF para subirlo al moodle
</commit_message>
<xml_diff>
--- a/BrizuelaRuizEsau-Tarea1.docx
+++ b/BrizuelaRuizEsau-Tarea1.docx
@@ -343,7 +343,14 @@
           <w:szCs w:val="24"/>
           <w:lang w:val="es-CR"/>
         </w:rPr>
-        <w:t>Fecha de Entrega: 22</w:t>
+        <w:t>Fecha de Entrega: 2</w:t>
+      </w:r>
+      <w:r>
+        <w:rPr>
+          <w:szCs w:val="24"/>
+          <w:lang w:val="es-CR"/>
+        </w:rPr>
+        <w:t>3</w:t>
       </w:r>
       <w:r>
         <w:rPr>
@@ -414,6 +421,8 @@
           <w:lang w:val="es-CR"/>
         </w:rPr>
       </w:pPr>
+      <w:bookmarkStart w:id="0" w:name="_GoBack"/>
+      <w:bookmarkEnd w:id="0"/>
     </w:p>
     <w:p>
       <w:pPr>
@@ -521,7 +530,7 @@
             </w:rPr>
             <w:fldChar w:fldCharType="separate"/>
           </w:r>
-          <w:hyperlink w:anchor="_Toc485895794" w:history="1">
+          <w:hyperlink w:anchor="_Toc485998964" w:history="1">
             <w:r>
               <w:rPr>
                 <w:rStyle w:val="Hyperlink"/>
@@ -549,7 +558,7 @@
                 <w:noProof/>
                 <w:webHidden/>
               </w:rPr>
-              <w:instrText xml:space="preserve"> PAGEREF _Toc485895794 \h </w:instrText>
+              <w:instrText xml:space="preserve"> PAGEREF _Toc485998964 \h </w:instrText>
             </w:r>
             <w:r>
               <w:rPr>
@@ -594,7 +603,7 @@
               <w:sz w:val="22"/>
             </w:rPr>
           </w:pPr>
-          <w:hyperlink w:anchor="_Toc485895795" w:history="1">
+          <w:hyperlink w:anchor="_Toc485998965" w:history="1">
             <w:r>
               <w:rPr>
                 <w:rStyle w:val="Hyperlink"/>
@@ -622,7 +631,7 @@
                 <w:noProof/>
                 <w:webHidden/>
               </w:rPr>
-              <w:instrText xml:space="preserve"> PAGEREF _Toc485895795 \h </w:instrText>
+              <w:instrText xml:space="preserve"> PAGEREF _Toc485998965 \h </w:instrText>
             </w:r>
             <w:r>
               <w:rPr>
@@ -666,7 +675,7 @@
               <w:sz w:val="22"/>
             </w:rPr>
           </w:pPr>
-          <w:hyperlink w:anchor="_Toc485895796" w:history="1">
+          <w:hyperlink w:anchor="_Toc485998966" w:history="1">
             <w:r>
               <w:rPr>
                 <w:rStyle w:val="Hyperlink"/>
@@ -694,7 +703,7 @@
                 <w:noProof/>
                 <w:webHidden/>
               </w:rPr>
-              <w:instrText xml:space="preserve"> PAGEREF _Toc485895796 \h </w:instrText>
+              <w:instrText xml:space="preserve"> PAGEREF _Toc485998966 \h </w:instrText>
             </w:r>
             <w:r>
               <w:rPr>
@@ -738,7 +747,7 @@
               <w:sz w:val="22"/>
             </w:rPr>
           </w:pPr>
-          <w:hyperlink w:anchor="_Toc485895797" w:history="1">
+          <w:hyperlink w:anchor="_Toc485998967" w:history="1">
             <w:r>
               <w:rPr>
                 <w:rStyle w:val="Hyperlink"/>
@@ -766,7 +775,7 @@
                 <w:noProof/>
                 <w:webHidden/>
               </w:rPr>
-              <w:instrText xml:space="preserve"> PAGEREF _Toc485895797 \h </w:instrText>
+              <w:instrText xml:space="preserve"> PAGEREF _Toc485998967 \h </w:instrText>
             </w:r>
             <w:r>
               <w:rPr>
@@ -811,7 +820,7 @@
               <w:sz w:val="22"/>
             </w:rPr>
           </w:pPr>
-          <w:hyperlink w:anchor="_Toc485895798" w:history="1">
+          <w:hyperlink w:anchor="_Toc485998968" w:history="1">
             <w:r>
               <w:rPr>
                 <w:rStyle w:val="Hyperlink"/>
@@ -838,79 +847,7 @@
                 <w:noProof/>
                 <w:webHidden/>
               </w:rPr>
-              <w:instrText xml:space="preserve"> PAGEREF _Toc485895798 \h </w:instrText>
-            </w:r>
-            <w:r>
-              <w:rPr>
-                <w:noProof/>
-                <w:webHidden/>
-              </w:rPr>
-            </w:r>
-            <w:r>
-              <w:rPr>
-                <w:noProof/>
-                <w:webHidden/>
-              </w:rPr>
-              <w:fldChar w:fldCharType="separate"/>
-            </w:r>
-            <w:r>
-              <w:rPr>
-                <w:noProof/>
-                <w:webHidden/>
-              </w:rPr>
-              <w:t>6</w:t>
-            </w:r>
-            <w:r>
-              <w:rPr>
-                <w:noProof/>
-                <w:webHidden/>
-              </w:rPr>
-              <w:fldChar w:fldCharType="end"/>
-            </w:r>
-          </w:hyperlink>
-        </w:p>
-        <w:p>
-          <w:pPr>
-            <w:pStyle w:val="TOC1"/>
-            <w:tabs>
-              <w:tab w:val="right" w:leader="dot" w:pos="9350"/>
-            </w:tabs>
-            <w:rPr>
-              <w:rFonts w:asciiTheme="minorHAnsi" w:eastAsiaTheme="minorEastAsia" w:hAnsiTheme="minorHAnsi"/>
-              <w:b w:val="0"/>
-              <w:caps w:val="0"/>
-              <w:noProof/>
-              <w:sz w:val="22"/>
-            </w:rPr>
-          </w:pPr>
-          <w:hyperlink w:anchor="_Toc485895799" w:history="1">
-            <w:r>
-              <w:rPr>
-                <w:rStyle w:val="Hyperlink"/>
-                <w:noProof/>
-              </w:rPr>
-              <w:t>Bibliografía</w:t>
-            </w:r>
-            <w:r>
-              <w:rPr>
-                <w:noProof/>
-                <w:webHidden/>
-              </w:rPr>
-              <w:tab/>
-            </w:r>
-            <w:r>
-              <w:rPr>
-                <w:noProof/>
-                <w:webHidden/>
-              </w:rPr>
-              <w:fldChar w:fldCharType="begin"/>
-            </w:r>
-            <w:r>
-              <w:rPr>
-                <w:noProof/>
-                <w:webHidden/>
-              </w:rPr>
-              <w:instrText xml:space="preserve"> PAGEREF _Toc485895799 \h </w:instrText>
+              <w:instrText xml:space="preserve"> PAGEREF _Toc485998968 \h </w:instrText>
             </w:r>
             <w:r>
               <w:rPr>
@@ -942,6 +879,78 @@
           </w:hyperlink>
         </w:p>
         <w:p>
+          <w:pPr>
+            <w:pStyle w:val="TOC1"/>
+            <w:tabs>
+              <w:tab w:val="right" w:leader="dot" w:pos="9350"/>
+            </w:tabs>
+            <w:rPr>
+              <w:rFonts w:asciiTheme="minorHAnsi" w:eastAsiaTheme="minorEastAsia" w:hAnsiTheme="minorHAnsi"/>
+              <w:b w:val="0"/>
+              <w:caps w:val="0"/>
+              <w:noProof/>
+              <w:sz w:val="22"/>
+            </w:rPr>
+          </w:pPr>
+          <w:hyperlink w:anchor="_Toc485998969" w:history="1">
+            <w:r>
+              <w:rPr>
+                <w:rStyle w:val="Hyperlink"/>
+                <w:noProof/>
+              </w:rPr>
+              <w:t>Bibliografía</w:t>
+            </w:r>
+            <w:r>
+              <w:rPr>
+                <w:noProof/>
+                <w:webHidden/>
+              </w:rPr>
+              <w:tab/>
+            </w:r>
+            <w:r>
+              <w:rPr>
+                <w:noProof/>
+                <w:webHidden/>
+              </w:rPr>
+              <w:fldChar w:fldCharType="begin"/>
+            </w:r>
+            <w:r>
+              <w:rPr>
+                <w:noProof/>
+                <w:webHidden/>
+              </w:rPr>
+              <w:instrText xml:space="preserve"> PAGEREF _Toc485998969 \h </w:instrText>
+            </w:r>
+            <w:r>
+              <w:rPr>
+                <w:noProof/>
+                <w:webHidden/>
+              </w:rPr>
+            </w:r>
+            <w:r>
+              <w:rPr>
+                <w:noProof/>
+                <w:webHidden/>
+              </w:rPr>
+              <w:fldChar w:fldCharType="separate"/>
+            </w:r>
+            <w:r>
+              <w:rPr>
+                <w:noProof/>
+                <w:webHidden/>
+              </w:rPr>
+              <w:t>8</w:t>
+            </w:r>
+            <w:r>
+              <w:rPr>
+                <w:noProof/>
+                <w:webHidden/>
+              </w:rPr>
+              <w:fldChar w:fldCharType="end"/>
+            </w:r>
+          </w:hyperlink>
+        </w:p>
+        <w:p>
           <w:r>
             <w:rPr>
               <w:b/>
@@ -1087,7 +1096,7 @@
           <w:lang w:val="es-CR"/>
         </w:rPr>
       </w:pPr>
-      <w:bookmarkStart w:id="0" w:name="_Toc485895794"/>
+      <w:bookmarkStart w:id="1" w:name="_Toc485998964"/>
       <w:r>
         <w:rPr>
           <w:lang w:val="es-CR"/>
@@ -1095,7 +1104,7 @@
         <w:lastRenderedPageBreak/>
         <w:t>Introducción</w:t>
       </w:r>
-      <w:bookmarkEnd w:id="0"/>
+      <w:bookmarkEnd w:id="1"/>
     </w:p>
     <w:p>
       <w:pPr>
@@ -1321,7 +1330,7 @@
           <w:lang w:val="es-CR"/>
         </w:rPr>
       </w:pPr>
-      <w:bookmarkStart w:id="1" w:name="_Toc485895795"/>
+      <w:bookmarkStart w:id="2" w:name="_Toc485998965"/>
       <w:r>
         <w:rPr>
           <w:lang w:val="es-CR"/>
@@ -1329,7 +1338,7 @@
         <w:lastRenderedPageBreak/>
         <w:t>Desarrollo</w:t>
       </w:r>
-      <w:bookmarkEnd w:id="1"/>
+      <w:bookmarkEnd w:id="2"/>
     </w:p>
     <w:p>
       <w:pPr>
@@ -1345,14 +1354,14 @@
           <w:lang w:val="es-CR"/>
         </w:rPr>
       </w:pPr>
-      <w:bookmarkStart w:id="2" w:name="_Toc485895796"/>
+      <w:bookmarkStart w:id="3" w:name="_Toc485998966"/>
       <w:r>
         <w:rPr>
           <w:lang w:val="es-CR"/>
         </w:rPr>
         <w:t>Enunciado Tarea1</w:t>
       </w:r>
-      <w:bookmarkEnd w:id="2"/>
+      <w:bookmarkEnd w:id="3"/>
     </w:p>
     <w:p>
       <w:pPr>
@@ -1703,14 +1712,14 @@
           <w:lang w:val="es-CR"/>
         </w:rPr>
       </w:pPr>
-      <w:bookmarkStart w:id="3" w:name="_Toc485895797"/>
+      <w:bookmarkStart w:id="4" w:name="_Toc485998967"/>
       <w:r>
         <w:rPr>
           <w:lang w:val="es-CR"/>
         </w:rPr>
         <w:t>Resolución del Enunciado</w:t>
       </w:r>
-      <w:bookmarkEnd w:id="3"/>
+      <w:bookmarkEnd w:id="4"/>
     </w:p>
     <w:p>
       <w:pPr>
@@ -2091,7 +2100,7 @@
         <w:rPr>
           <w:lang w:val="es-CR"/>
         </w:rPr>
-        <w:t>Servidor WEB</w:t>
+        <w:t>Lenguaje de Desarrollo(ASP.net)</w:t>
       </w:r>
     </w:p>
     <w:p>
@@ -2116,7 +2125,19 @@
         <w:rPr>
           <w:lang w:val="es-CR"/>
         </w:rPr>
-        <w:t>, acceso público.</w:t>
+        <w:t>, acceso público</w:t>
+      </w:r>
+      <w:r>
+        <w:rPr>
+          <w:lang w:val="es-CR"/>
+        </w:rPr>
+        <w:t xml:space="preserve"> (IIS o Apache)</w:t>
+      </w:r>
+      <w:r>
+        <w:rPr>
+          <w:lang w:val="es-CR"/>
+        </w:rPr>
+        <w:t>.</w:t>
       </w:r>
     </w:p>
     <w:p>
@@ -2178,6 +2199,26 @@
         <w:rPr>
           <w:lang w:val="es-CR"/>
         </w:rPr>
+        <w:t xml:space="preserve"> (</w:t>
+      </w:r>
+      <w:proofErr w:type="spellStart"/>
+      <w:r>
+        <w:rPr>
+          <w:lang w:val="es-CR"/>
+        </w:rPr>
+        <w:t>MySql</w:t>
+      </w:r>
+      <w:proofErr w:type="spellEnd"/>
+      <w:r>
+        <w:rPr>
+          <w:lang w:val="es-CR"/>
+        </w:rPr>
+        <w:t>)</w:t>
+      </w:r>
+      <w:r>
+        <w:rPr>
+          <w:lang w:val="es-CR"/>
+        </w:rPr>
         <w:t>.</w:t>
       </w:r>
     </w:p>
@@ -2241,78 +2282,267 @@
         </w:rPr>
         <w:t>.</w:t>
       </w:r>
-      <w:bookmarkStart w:id="4" w:name="_GoBack"/>
-      <w:bookmarkEnd w:id="4"/>
-    </w:p>
-    <w:p>
-      <w:pPr>
-        <w:rPr>
-          <w:lang w:val="es-CR"/>
-        </w:rPr>
-      </w:pPr>
-    </w:p>
-    <w:p>
-      <w:pPr>
-        <w:rPr>
-          <w:lang w:val="es-CR"/>
-        </w:rPr>
-      </w:pPr>
-    </w:p>
-    <w:p>
-      <w:pPr>
-        <w:rPr>
-          <w:lang w:val="es-CR"/>
-        </w:rPr>
-      </w:pPr>
-    </w:p>
-    <w:p>
-      <w:pPr>
-        <w:rPr>
-          <w:lang w:val="es-CR"/>
-        </w:rPr>
-      </w:pPr>
-    </w:p>
-    <w:p>
-      <w:pPr>
-        <w:rPr>
-          <w:lang w:val="es-CR"/>
-        </w:rPr>
-      </w:pPr>
-    </w:p>
-    <w:p>
-      <w:pPr>
-        <w:rPr>
-          <w:lang w:val="es-CR"/>
-        </w:rPr>
-      </w:pPr>
-    </w:p>
-    <w:p>
-      <w:pPr>
-        <w:rPr>
-          <w:lang w:val="es-CR"/>
-        </w:rPr>
-      </w:pPr>
-    </w:p>
-    <w:p>
-      <w:pPr>
-        <w:rPr>
-          <w:lang w:val="es-CR"/>
-        </w:rPr>
-      </w:pPr>
-    </w:p>
-    <w:p>
-      <w:pPr>
-        <w:rPr>
-          <w:lang w:val="es-CR"/>
-        </w:rPr>
-      </w:pPr>
-    </w:p>
-    <w:p>
-      <w:pPr>
-        <w:rPr>
-          <w:lang w:val="es-CR"/>
-        </w:rPr>
-      </w:pPr>
+    </w:p>
+    <w:p>
+      <w:pPr>
+        <w:pStyle w:val="ListParagraph"/>
+        <w:numPr>
+          <w:ilvl w:val="0"/>
+          <w:numId w:val="5"/>
+        </w:numPr>
+        <w:rPr>
+          <w:lang w:val="es-CR"/>
+        </w:rPr>
+      </w:pPr>
+      <w:r>
+        <w:rPr>
+          <w:lang w:val="es-CR"/>
+        </w:rPr>
+        <w:t>Autorización de Acceso a Recetas por medio de dos súper usuarios.</w:t>
+      </w:r>
+    </w:p>
+    <w:p>
+      <w:pPr>
+        <w:rPr>
+          <w:lang w:val="es-CR"/>
+        </w:rPr>
+      </w:pPr>
+    </w:p>
+    <w:p>
+      <w:pPr>
+        <w:rPr>
+          <w:b/>
+          <w:lang w:val="es-CR"/>
+        </w:rPr>
+      </w:pPr>
+      <w:r>
+        <w:rPr>
+          <w:b/>
+          <w:lang w:val="es-CR"/>
+        </w:rPr>
+        <w:t>Requerimientos No Funcionales Adicionales</w:t>
+      </w:r>
+      <w:r>
+        <w:rPr>
+          <w:b/>
+          <w:lang w:val="es-CR"/>
+        </w:rPr>
+        <w:t>.</w:t>
+      </w:r>
+    </w:p>
+    <w:p>
+      <w:pPr>
+        <w:pStyle w:val="ListParagraph"/>
+        <w:numPr>
+          <w:ilvl w:val="0"/>
+          <w:numId w:val="9"/>
+        </w:numPr>
+        <w:rPr>
+          <w:b/>
+          <w:lang w:val="es-CR"/>
+        </w:rPr>
+      </w:pPr>
+      <w:r>
+        <w:rPr>
+          <w:lang w:val="es-CR"/>
+        </w:rPr>
+        <w:t>Control de Versiones para facilitar cambios en la aplicación y documentar dichos cambios.</w:t>
+      </w:r>
+    </w:p>
+    <w:p>
+      <w:pPr>
+        <w:pStyle w:val="ListParagraph"/>
+        <w:numPr>
+          <w:ilvl w:val="0"/>
+          <w:numId w:val="9"/>
+        </w:numPr>
+        <w:rPr>
+          <w:b/>
+          <w:lang w:val="es-CR"/>
+        </w:rPr>
+      </w:pPr>
+      <w:r>
+        <w:rPr>
+          <w:lang w:val="es-CR"/>
+        </w:rPr>
+        <w:t xml:space="preserve">Plan de </w:t>
+      </w:r>
+      <w:r>
+        <w:rPr>
+          <w:lang w:val="es-CR"/>
+        </w:rPr>
+        <w:t>Mantenimiento del Sistema (Cambios adicionales)</w:t>
+      </w:r>
+      <w:r>
+        <w:rPr>
+          <w:lang w:val="es-CR"/>
+        </w:rPr>
+        <w:t>.</w:t>
+      </w:r>
+    </w:p>
+    <w:p>
+      <w:pPr>
+        <w:pStyle w:val="ListParagraph"/>
+        <w:numPr>
+          <w:ilvl w:val="0"/>
+          <w:numId w:val="9"/>
+        </w:numPr>
+        <w:rPr>
+          <w:b/>
+          <w:lang w:val="es-CR"/>
+        </w:rPr>
+      </w:pPr>
+      <w:r>
+        <w:rPr>
+          <w:lang w:val="es-CR"/>
+        </w:rPr>
+        <w:t>Manejo de Respaldos de la Base de Datos</w:t>
+      </w:r>
+      <w:r>
+        <w:rPr>
+          <w:lang w:val="es-CR"/>
+        </w:rPr>
+        <w:t xml:space="preserve"> (Respaldos Programados y periódicos)</w:t>
+      </w:r>
+      <w:r>
+        <w:rPr>
+          <w:lang w:val="es-CR"/>
+        </w:rPr>
+        <w:t>.</w:t>
+      </w:r>
+    </w:p>
+    <w:p>
+      <w:pPr>
+        <w:pStyle w:val="ListParagraph"/>
+        <w:numPr>
+          <w:ilvl w:val="0"/>
+          <w:numId w:val="9"/>
+        </w:numPr>
+        <w:rPr>
+          <w:b/>
+          <w:lang w:val="es-CR"/>
+        </w:rPr>
+      </w:pPr>
+      <w:r>
+        <w:rPr>
+          <w:lang w:val="es-CR"/>
+        </w:rPr>
+        <w:t>Ambiente de Pruebas para revisar los cambios antes de poner en producción.</w:t>
+      </w:r>
+    </w:p>
+    <w:p>
+      <w:pPr>
+        <w:pStyle w:val="ListParagraph"/>
+        <w:numPr>
+          <w:ilvl w:val="0"/>
+          <w:numId w:val="9"/>
+        </w:numPr>
+        <w:rPr>
+          <w:b/>
+          <w:lang w:val="es-CR"/>
+        </w:rPr>
+      </w:pPr>
+      <w:r>
+        <w:rPr>
+          <w:lang w:val="es-CR"/>
+        </w:rPr>
+        <w:t>Servidor Local</w:t>
+      </w:r>
+    </w:p>
+    <w:p>
+      <w:pPr>
+        <w:pStyle w:val="ListParagraph"/>
+        <w:numPr>
+          <w:ilvl w:val="0"/>
+          <w:numId w:val="9"/>
+        </w:numPr>
+        <w:rPr>
+          <w:b/>
+          <w:lang w:val="es-CR"/>
+        </w:rPr>
+      </w:pPr>
+      <w:r>
+        <w:rPr>
+          <w:lang w:val="es-CR"/>
+        </w:rPr>
+        <w:t>Acceso a API del Banco Central.</w:t>
+      </w:r>
+    </w:p>
+    <w:p>
+      <w:pPr>
+        <w:pStyle w:val="ListParagraph"/>
+        <w:numPr>
+          <w:ilvl w:val="0"/>
+          <w:numId w:val="9"/>
+        </w:numPr>
+        <w:rPr>
+          <w:b/>
+          <w:lang w:val="es-CR"/>
+        </w:rPr>
+      </w:pPr>
+      <w:r>
+        <w:rPr>
+          <w:lang w:val="es-CR"/>
+        </w:rPr>
+        <w:t>Acceso API, medio de Pago.</w:t>
+      </w:r>
+    </w:p>
+    <w:p>
+      <w:pPr>
+        <w:pStyle w:val="ListParagraph"/>
+        <w:numPr>
+          <w:ilvl w:val="0"/>
+          <w:numId w:val="9"/>
+        </w:numPr>
+        <w:rPr>
+          <w:b/>
+          <w:lang w:val="es-CR"/>
+        </w:rPr>
+      </w:pPr>
+      <w:r>
+        <w:rPr>
+          <w:lang w:val="es-CR"/>
+        </w:rPr>
+        <w:t>Manejo de Seguridad elevada, debido que el acceso es público por medio de Internet.</w:t>
+      </w:r>
+    </w:p>
+    <w:p>
+      <w:pPr>
+        <w:pStyle w:val="ListParagraph"/>
+        <w:numPr>
+          <w:ilvl w:val="0"/>
+          <w:numId w:val="9"/>
+        </w:numPr>
+        <w:rPr>
+          <w:b/>
+          <w:lang w:val="es-CR"/>
+        </w:rPr>
+      </w:pPr>
+      <w:r>
+        <w:rPr>
+          <w:lang w:val="es-CR"/>
+        </w:rPr>
+        <w:t>Plan de Implementación: Usuarios Internos Primero, Luego Usuarios Administrativos o con Privilegios.</w:t>
+      </w:r>
+    </w:p>
+    <w:p>
+      <w:pPr>
+        <w:pStyle w:val="ListParagraph"/>
+        <w:numPr>
+          <w:ilvl w:val="0"/>
+          <w:numId w:val="9"/>
+        </w:numPr>
+        <w:rPr>
+          <w:b/>
+          <w:lang w:val="es-CR"/>
+        </w:rPr>
+      </w:pPr>
+      <w:r>
+        <w:rPr>
+          <w:lang w:val="es-CR"/>
+        </w:rPr>
+        <w:t>Políticas de Seguridad, en la creación y manejo de Usuarios.</w:t>
+      </w:r>
     </w:p>
     <w:p>
       <w:pPr>
@@ -2367,9 +2597,10 @@
       <w:pPr>
         <w:pStyle w:val="Heading1"/>
       </w:pPr>
-      <w:bookmarkStart w:id="5" w:name="_Toc485895798"/>
+      <w:bookmarkStart w:id="5" w:name="_Toc485998968"/>
       <w:proofErr w:type="spellStart"/>
       <w:r>
+        <w:lastRenderedPageBreak/>
         <w:t>Conclusi</w:t>
       </w:r>
       <w:r>
@@ -2392,243 +2623,219 @@
         <w:rPr>
           <w:lang w:val="es-CR"/>
         </w:rPr>
+        <w:t>Con el desarrollo de este trabajo, se consigue un cambio de visión con respecto el análisis de requerimientos, esto con ayuda del material brindado por la Catedra</w:t>
+      </w:r>
+      <w:r>
+        <w:rPr>
+          <w:lang w:val="es-CR"/>
+        </w:rPr>
+        <w:t>, se abstraen los requerimientos funcionales y no funcionales</w:t>
+      </w:r>
+      <w:r>
+        <w:rPr>
+          <w:lang w:val="es-CR"/>
+        </w:rPr>
+        <w:t>.</w:t>
+      </w:r>
+    </w:p>
+    <w:p>
+      <w:pPr>
+        <w:rPr>
+          <w:lang w:val="es-CR"/>
+        </w:rPr>
+      </w:pPr>
+    </w:p>
+    <w:p>
+      <w:pPr>
+        <w:rPr>
+          <w:lang w:val="es-CR"/>
+        </w:rPr>
+      </w:pPr>
+    </w:p>
+    <w:p>
+      <w:pPr>
+        <w:rPr>
+          <w:szCs w:val="24"/>
+          <w:lang w:val="es-CR"/>
+        </w:rPr>
+      </w:pPr>
+    </w:p>
+    <w:p>
+      <w:pPr>
+        <w:rPr>
+          <w:szCs w:val="24"/>
+          <w:lang w:val="es-CR"/>
+        </w:rPr>
+      </w:pPr>
+    </w:p>
+    <w:p>
+      <w:pPr>
+        <w:rPr>
+          <w:szCs w:val="24"/>
+          <w:lang w:val="es-CR"/>
+        </w:rPr>
+      </w:pPr>
+    </w:p>
+    <w:p>
+      <w:pPr>
+        <w:rPr>
+          <w:szCs w:val="24"/>
+          <w:lang w:val="es-CR"/>
+        </w:rPr>
+      </w:pPr>
+    </w:p>
+    <w:p>
+      <w:pPr>
+        <w:rPr>
+          <w:szCs w:val="24"/>
+          <w:lang w:val="es-CR"/>
+        </w:rPr>
+      </w:pPr>
+    </w:p>
+    <w:p>
+      <w:pPr>
+        <w:rPr>
+          <w:szCs w:val="24"/>
+          <w:lang w:val="es-CR"/>
+        </w:rPr>
+      </w:pPr>
+    </w:p>
+    <w:p>
+      <w:pPr>
+        <w:rPr>
+          <w:szCs w:val="24"/>
+          <w:lang w:val="es-CR"/>
+        </w:rPr>
+      </w:pPr>
+    </w:p>
+    <w:p>
+      <w:pPr>
+        <w:rPr>
+          <w:szCs w:val="24"/>
+          <w:lang w:val="es-CR"/>
+        </w:rPr>
+      </w:pPr>
+    </w:p>
+    <w:p>
+      <w:pPr>
+        <w:rPr>
+          <w:szCs w:val="24"/>
+          <w:lang w:val="es-CR"/>
+        </w:rPr>
+      </w:pPr>
+    </w:p>
+    <w:p>
+      <w:pPr>
+        <w:rPr>
+          <w:szCs w:val="24"/>
+          <w:lang w:val="es-CR"/>
+        </w:rPr>
+      </w:pPr>
+    </w:p>
+    <w:p>
+      <w:pPr>
+        <w:rPr>
+          <w:szCs w:val="24"/>
+          <w:lang w:val="es-CR"/>
+        </w:rPr>
+      </w:pPr>
+    </w:p>
+    <w:p>
+      <w:pPr>
+        <w:rPr>
+          <w:szCs w:val="24"/>
+          <w:lang w:val="es-CR"/>
+        </w:rPr>
+      </w:pPr>
+    </w:p>
+    <w:p>
+      <w:pPr>
+        <w:rPr>
+          <w:szCs w:val="24"/>
+          <w:lang w:val="es-CR"/>
+        </w:rPr>
+      </w:pPr>
+    </w:p>
+    <w:p>
+      <w:pPr>
+        <w:rPr>
+          <w:szCs w:val="24"/>
+          <w:lang w:val="es-CR"/>
+        </w:rPr>
+      </w:pPr>
+    </w:p>
+    <w:p>
+      <w:pPr>
+        <w:rPr>
+          <w:szCs w:val="24"/>
+          <w:lang w:val="es-CR"/>
+        </w:rPr>
+      </w:pPr>
+    </w:p>
+    <w:p>
+      <w:pPr>
+        <w:rPr>
+          <w:szCs w:val="24"/>
+          <w:lang w:val="es-CR"/>
+        </w:rPr>
+      </w:pPr>
+    </w:p>
+    <w:p>
+      <w:pPr>
+        <w:rPr>
+          <w:szCs w:val="24"/>
+          <w:lang w:val="es-CR"/>
+        </w:rPr>
+      </w:pPr>
+    </w:p>
+    <w:p>
+      <w:pPr>
+        <w:rPr>
+          <w:szCs w:val="24"/>
+          <w:lang w:val="es-CR"/>
+        </w:rPr>
+      </w:pPr>
+    </w:p>
+    <w:p>
+      <w:pPr>
+        <w:rPr>
+          <w:szCs w:val="24"/>
+          <w:lang w:val="es-CR"/>
+        </w:rPr>
+      </w:pPr>
+    </w:p>
+    <w:p>
+      <w:pPr>
+        <w:rPr>
+          <w:szCs w:val="24"/>
+          <w:lang w:val="es-CR"/>
+        </w:rPr>
+      </w:pPr>
+    </w:p>
+    <w:p>
+      <w:pPr>
+        <w:rPr>
+          <w:szCs w:val="24"/>
+          <w:lang w:val="es-CR"/>
+        </w:rPr>
+      </w:pPr>
+    </w:p>
+    <w:p>
+      <w:pPr>
+        <w:rPr>
+          <w:szCs w:val="24"/>
+          <w:lang w:val="es-CR"/>
+        </w:rPr>
+      </w:pPr>
+    </w:p>
+    <w:p>
+      <w:pPr>
+        <w:pStyle w:val="Heading1"/>
+      </w:pPr>
+      <w:bookmarkStart w:id="6" w:name="_Toc485998969"/>
+      <w:proofErr w:type="spellStart"/>
+      <w:r>
         <w:lastRenderedPageBreak/>
-        <w:t>Con el desarrollo de este trabajo, se consigue un cambio de visión con respecto el análisis de requerimientos, esto con ayuda del material brindado por la Catedra</w:t>
-      </w:r>
-      <w:r>
-        <w:rPr>
-          <w:lang w:val="es-CR"/>
-        </w:rPr>
-        <w:t>, se abstraen los requerimientos funcionales y no funcionales</w:t>
-      </w:r>
-      <w:r>
-        <w:rPr>
-          <w:lang w:val="es-CR"/>
-        </w:rPr>
-        <w:t>.</w:t>
-      </w:r>
-    </w:p>
-    <w:p>
-      <w:pPr>
-        <w:rPr>
-          <w:lang w:val="es-CR"/>
-        </w:rPr>
-      </w:pPr>
-    </w:p>
-    <w:p>
-      <w:pPr>
-        <w:rPr>
-          <w:lang w:val="es-CR"/>
-        </w:rPr>
-      </w:pPr>
-    </w:p>
-    <w:p>
-      <w:pPr>
-        <w:rPr>
-          <w:szCs w:val="24"/>
-          <w:lang w:val="es-CR"/>
-        </w:rPr>
-      </w:pPr>
-    </w:p>
-    <w:p>
-      <w:pPr>
-        <w:rPr>
-          <w:szCs w:val="24"/>
-          <w:lang w:val="es-CR"/>
-        </w:rPr>
-      </w:pPr>
-    </w:p>
-    <w:p>
-      <w:pPr>
-        <w:rPr>
-          <w:szCs w:val="24"/>
-          <w:lang w:val="es-CR"/>
-        </w:rPr>
-      </w:pPr>
-    </w:p>
-    <w:p>
-      <w:pPr>
-        <w:rPr>
-          <w:szCs w:val="24"/>
-          <w:lang w:val="es-CR"/>
-        </w:rPr>
-      </w:pPr>
-    </w:p>
-    <w:p>
-      <w:pPr>
-        <w:rPr>
-          <w:szCs w:val="24"/>
-          <w:lang w:val="es-CR"/>
-        </w:rPr>
-      </w:pPr>
-    </w:p>
-    <w:p>
-      <w:pPr>
-        <w:rPr>
-          <w:szCs w:val="24"/>
-          <w:lang w:val="es-CR"/>
-        </w:rPr>
-      </w:pPr>
-    </w:p>
-    <w:p>
-      <w:pPr>
-        <w:rPr>
-          <w:szCs w:val="24"/>
-          <w:lang w:val="es-CR"/>
-        </w:rPr>
-      </w:pPr>
-    </w:p>
-    <w:p>
-      <w:pPr>
-        <w:rPr>
-          <w:szCs w:val="24"/>
-          <w:lang w:val="es-CR"/>
-        </w:rPr>
-      </w:pPr>
-    </w:p>
-    <w:p>
-      <w:pPr>
-        <w:rPr>
-          <w:szCs w:val="24"/>
-          <w:lang w:val="es-CR"/>
-        </w:rPr>
-      </w:pPr>
-    </w:p>
-    <w:p>
-      <w:pPr>
-        <w:rPr>
-          <w:szCs w:val="24"/>
-          <w:lang w:val="es-CR"/>
-        </w:rPr>
-      </w:pPr>
-    </w:p>
-    <w:p>
-      <w:pPr>
-        <w:rPr>
-          <w:szCs w:val="24"/>
-          <w:lang w:val="es-CR"/>
-        </w:rPr>
-      </w:pPr>
-    </w:p>
-    <w:p>
-      <w:pPr>
-        <w:rPr>
-          <w:szCs w:val="24"/>
-          <w:lang w:val="es-CR"/>
-        </w:rPr>
-      </w:pPr>
-    </w:p>
-    <w:p>
-      <w:pPr>
-        <w:rPr>
-          <w:szCs w:val="24"/>
-          <w:lang w:val="es-CR"/>
-        </w:rPr>
-      </w:pPr>
-    </w:p>
-    <w:p>
-      <w:pPr>
-        <w:rPr>
-          <w:szCs w:val="24"/>
-          <w:lang w:val="es-CR"/>
-        </w:rPr>
-      </w:pPr>
-    </w:p>
-    <w:p>
-      <w:pPr>
-        <w:rPr>
-          <w:szCs w:val="24"/>
-          <w:lang w:val="es-CR"/>
-        </w:rPr>
-      </w:pPr>
-    </w:p>
-    <w:p>
-      <w:pPr>
-        <w:rPr>
-          <w:szCs w:val="24"/>
-          <w:lang w:val="es-CR"/>
-        </w:rPr>
-      </w:pPr>
-    </w:p>
-    <w:p>
-      <w:pPr>
-        <w:rPr>
-          <w:szCs w:val="24"/>
-          <w:lang w:val="es-CR"/>
-        </w:rPr>
-      </w:pPr>
-    </w:p>
-    <w:p>
-      <w:pPr>
-        <w:rPr>
-          <w:szCs w:val="24"/>
-          <w:lang w:val="es-CR"/>
-        </w:rPr>
-      </w:pPr>
-    </w:p>
-    <w:p>
-      <w:pPr>
-        <w:rPr>
-          <w:szCs w:val="24"/>
-          <w:lang w:val="es-CR"/>
-        </w:rPr>
-      </w:pPr>
-    </w:p>
-    <w:p>
-      <w:pPr>
-        <w:rPr>
-          <w:szCs w:val="24"/>
-          <w:lang w:val="es-CR"/>
-        </w:rPr>
-      </w:pPr>
-    </w:p>
-    <w:p>
-      <w:pPr>
-        <w:rPr>
-          <w:szCs w:val="24"/>
-          <w:lang w:val="es-CR"/>
-        </w:rPr>
-      </w:pPr>
-    </w:p>
-    <w:p>
-      <w:pPr>
-        <w:rPr>
-          <w:szCs w:val="24"/>
-          <w:lang w:val="es-CR"/>
-        </w:rPr>
-      </w:pPr>
-    </w:p>
-    <w:p>
-      <w:pPr>
-        <w:rPr>
-          <w:szCs w:val="24"/>
-          <w:lang w:val="es-CR"/>
-        </w:rPr>
-      </w:pPr>
-    </w:p>
-    <w:p>
-      <w:pPr>
-        <w:rPr>
-          <w:szCs w:val="24"/>
-          <w:lang w:val="es-CR"/>
-        </w:rPr>
-      </w:pPr>
-    </w:p>
-    <w:p>
-      <w:pPr>
-        <w:rPr>
-          <w:szCs w:val="24"/>
-          <w:lang w:val="es-CR"/>
-        </w:rPr>
-      </w:pPr>
-    </w:p>
-    <w:p>
-      <w:pPr>
-        <w:pStyle w:val="Heading1"/>
-      </w:pPr>
-      <w:bookmarkStart w:id="6" w:name="_Toc485895799"/>
-      <w:proofErr w:type="spellStart"/>
-      <w:r>
         <w:t>Bibliografí</w:t>
       </w:r>
       <w:r>
@@ -2640,153 +2847,75 @@
     <w:p/>
     <w:p>
       <w:pPr>
-        <w:rPr>
-          <w:szCs w:val="24"/>
-        </w:rPr>
-      </w:pPr>
-    </w:p>
-    <w:p>
-      <w:pPr>
-        <w:rPr>
-          <w:szCs w:val="24"/>
-        </w:rPr>
-      </w:pPr>
-    </w:p>
-    <w:p>
-      <w:pPr>
-        <w:rPr>
-          <w:szCs w:val="24"/>
-        </w:rPr>
-      </w:pPr>
-    </w:p>
-    <w:p>
-      <w:pPr>
-        <w:rPr>
-          <w:szCs w:val="24"/>
-        </w:rPr>
-      </w:pPr>
-    </w:p>
-    <w:p>
-      <w:pPr>
-        <w:rPr>
-          <w:szCs w:val="24"/>
-        </w:rPr>
-      </w:pPr>
-    </w:p>
-    <w:p>
-      <w:pPr>
-        <w:rPr>
-          <w:szCs w:val="24"/>
-        </w:rPr>
-      </w:pPr>
-    </w:p>
-    <w:p>
-      <w:pPr>
-        <w:rPr>
-          <w:szCs w:val="24"/>
-        </w:rPr>
-      </w:pPr>
-    </w:p>
-    <w:p>
-      <w:pPr>
-        <w:rPr>
-          <w:szCs w:val="24"/>
-        </w:rPr>
-      </w:pPr>
-    </w:p>
-    <w:p>
-      <w:pPr>
-        <w:rPr>
-          <w:szCs w:val="24"/>
-        </w:rPr>
-      </w:pPr>
-    </w:p>
-    <w:p>
-      <w:pPr>
-        <w:rPr>
-          <w:szCs w:val="24"/>
-        </w:rPr>
-      </w:pPr>
-    </w:p>
-    <w:p>
-      <w:pPr>
-        <w:rPr>
-          <w:szCs w:val="24"/>
-        </w:rPr>
-      </w:pPr>
-    </w:p>
-    <w:p>
-      <w:pPr>
-        <w:rPr>
-          <w:szCs w:val="24"/>
-        </w:rPr>
-      </w:pPr>
-    </w:p>
-    <w:p>
-      <w:pPr>
-        <w:rPr>
-          <w:szCs w:val="24"/>
-        </w:rPr>
-      </w:pPr>
-    </w:p>
-    <w:p>
-      <w:pPr>
-        <w:rPr>
-          <w:szCs w:val="24"/>
-        </w:rPr>
-      </w:pPr>
-    </w:p>
-    <w:p>
-      <w:pPr>
-        <w:rPr>
-          <w:szCs w:val="24"/>
-        </w:rPr>
-      </w:pPr>
-    </w:p>
-    <w:p>
-      <w:pPr>
-        <w:rPr>
-          <w:szCs w:val="24"/>
-        </w:rPr>
-      </w:pPr>
-    </w:p>
-    <w:p>
-      <w:pPr>
-        <w:rPr>
-          <w:szCs w:val="24"/>
-        </w:rPr>
-      </w:pPr>
-    </w:p>
-    <w:p>
-      <w:pPr>
-        <w:rPr>
-          <w:szCs w:val="24"/>
-        </w:rPr>
-      </w:pPr>
-    </w:p>
-    <w:p>
-      <w:pPr>
-        <w:rPr>
-          <w:szCs w:val="24"/>
-        </w:rPr>
-      </w:pPr>
-    </w:p>
-    <w:p>
-      <w:pPr>
-        <w:rPr>
-          <w:szCs w:val="24"/>
-        </w:rPr>
-      </w:pPr>
-    </w:p>
-    <w:p>
-      <w:pPr>
-        <w:rPr>
-          <w:szCs w:val="24"/>
-        </w:rPr>
-      </w:pPr>
+        <w:pStyle w:val="ListParagraph"/>
+        <w:numPr>
+          <w:ilvl w:val="0"/>
+          <w:numId w:val="10"/>
+        </w:numPr>
+        <w:rPr>
+          <w:lang w:val="es-CR"/>
+        </w:rPr>
+      </w:pPr>
+      <w:r>
+        <w:rPr>
+          <w:lang w:val="es-CR"/>
+        </w:rPr>
+        <w:t xml:space="preserve">Gomez Fuentes, </w:t>
+      </w:r>
+      <w:r>
+        <w:rPr>
+          <w:lang w:val="es-CR"/>
+        </w:rPr>
+        <w:t xml:space="preserve">Dra. </w:t>
+      </w:r>
+      <w:r>
+        <w:rPr>
+          <w:lang w:val="es-CR"/>
+        </w:rPr>
+        <w:t>Mar</w:t>
+      </w:r>
+      <w:r>
+        <w:rPr>
+          <w:lang w:val="es-CR"/>
+        </w:rPr>
+        <w:t>í</w:t>
+      </w:r>
+      <w:r>
+        <w:rPr>
+          <w:lang w:val="es-CR"/>
+        </w:rPr>
+        <w:t>a del Carmen</w:t>
+      </w:r>
+      <w:r>
+        <w:rPr>
+          <w:lang w:val="es-CR"/>
+        </w:rPr>
+        <w:t xml:space="preserve"> (2011)</w:t>
+      </w:r>
+      <w:r>
+        <w:rPr>
+          <w:lang w:val="es-CR"/>
+        </w:rPr>
+        <w:t>. Notas del Curso Análisis de Requerimientos</w:t>
+      </w:r>
+      <w:r>
+        <w:rPr>
+          <w:lang w:val="es-CR"/>
+        </w:rPr>
+        <w:t xml:space="preserve">, 6-26, Recuperado de </w:t>
+      </w:r>
+      <w:hyperlink r:id="rId9" w:history="1">
+        <w:r>
+          <w:rPr>
+            <w:rStyle w:val="Hyperlink"/>
+            <w:lang w:val="es-CR"/>
+          </w:rPr>
+          <w:t>http://campusvirtual.uned.ac.cr/lms/pluginfile.php/122277/mod_folder/content/0/Notas%20del%20curso%20Analisis%20de%20Requerimientos.pdf?forcedownload=1</w:t>
+        </w:r>
+      </w:hyperlink>
     </w:p>
     <w:sectPr>
-      <w:footerReference w:type="default" r:id="rId9"/>
+      <w:footerReference w:type="default" r:id="rId10"/>
       <w:pgSz w:w="12240" w:h="15840" w:code="1"/>
       <w:pgMar w:top="1440" w:right="1440" w:bottom="1440" w:left="1440" w:header="720" w:footer="720" w:gutter="0"/>
       <w:cols w:space="720"/>
@@ -2856,7 +2985,7 @@
           <w:rPr>
             <w:noProof/>
           </w:rPr>
-          <w:t>8</w:t>
+          <w:t>2</w:t>
         </w:r>
         <w:r>
           <w:rPr>
@@ -2903,6 +3032,232 @@
 <file path=word/numbering.xml><?xml version="1.0" encoding="utf-8"?>
 <w:numbering xmlns:wpc="http://schemas.microsoft.com/office/word/2010/wordprocessingCanvas" xmlns:mc="http://schemas.openxmlformats.org/markup-compatibility/2006" xmlns:o="urn:schemas-microsoft-com:office:office" xmlns:r="http://schemas.openxmlformats.org/officeDocument/2006/relationships" xmlns:m="http://schemas.openxmlformats.org/officeDocument/2006/math" xmlns:v="urn:schemas-microsoft-com:vml" xmlns:wp14="http://schemas.microsoft.com/office/word/2010/wordprocessingDrawing" xmlns:wp="http://schemas.openxmlformats.org/drawingml/2006/wordprocessingDrawing" xmlns:w10="urn:schemas-microsoft-com:office:word" xmlns:w="http://schemas.openxmlformats.org/wordprocessingml/2006/main" xmlns:w14="http://schemas.microsoft.com/office/word/2010/wordml" xmlns:w15="http://schemas.microsoft.com/office/word/2012/wordml" xmlns:wpg="http://schemas.microsoft.com/office/word/2010/wordprocessingGroup" xmlns:wpi="http://schemas.microsoft.com/office/word/2010/wordprocessingInk" xmlns:wne="http://schemas.microsoft.com/office/word/2006/wordml" xmlns:wps="http://schemas.microsoft.com/office/word/2010/wordprocessingShape" mc:Ignorable="w14 w15 wp14">
   <w:abstractNum w:abstractNumId="0" w15:restartNumberingAfterBreak="0">
+    <w:nsid w:val="01E7206D"/>
+    <w:multiLevelType w:val="hybridMultilevel"/>
+    <w:tmpl w:val="36BAEE74"/>
+    <w:lvl w:ilvl="0" w:tplc="04090001">
+      <w:start w:val="1"/>
+      <w:numFmt w:val="bullet"/>
+      <w:lvlText w:val=""/>
+      <w:lvlJc w:val="left"/>
+      <w:pPr>
+        <w:ind w:left="360" w:hanging="360"/>
+      </w:pPr>
+      <w:rPr>
+        <w:rFonts w:ascii="Symbol" w:hAnsi="Symbol" w:hint="default"/>
+      </w:rPr>
+    </w:lvl>
+    <w:lvl w:ilvl="1" w:tplc="04090003" w:tentative="1">
+      <w:start w:val="1"/>
+      <w:numFmt w:val="bullet"/>
+      <w:lvlText w:val="o"/>
+      <w:lvlJc w:val="left"/>
+      <w:pPr>
+        <w:ind w:left="1080" w:hanging="360"/>
+      </w:pPr>
+      <w:rPr>
+        <w:rFonts w:ascii="Courier New" w:hAnsi="Courier New" w:cs="Courier New" w:hint="default"/>
+      </w:rPr>
+    </w:lvl>
+    <w:lvl w:ilvl="2" w:tplc="04090005" w:tentative="1">
+      <w:start w:val="1"/>
+      <w:numFmt w:val="bullet"/>
+      <w:lvlText w:val=""/>
+      <w:lvlJc w:val="left"/>
+      <w:pPr>
+        <w:ind w:left="1800" w:hanging="360"/>
+      </w:pPr>
+      <w:rPr>
+        <w:rFonts w:ascii="Wingdings" w:hAnsi="Wingdings" w:hint="default"/>
+      </w:rPr>
+    </w:lvl>
+    <w:lvl w:ilvl="3" w:tplc="04090001" w:tentative="1">
+      <w:start w:val="1"/>
+      <w:numFmt w:val="bullet"/>
+      <w:lvlText w:val=""/>
+      <w:lvlJc w:val="left"/>
+      <w:pPr>
+        <w:ind w:left="2520" w:hanging="360"/>
+      </w:pPr>
+      <w:rPr>
+        <w:rFonts w:ascii="Symbol" w:hAnsi="Symbol" w:hint="default"/>
+      </w:rPr>
+    </w:lvl>
+    <w:lvl w:ilvl="4" w:tplc="04090003" w:tentative="1">
+      <w:start w:val="1"/>
+      <w:numFmt w:val="bullet"/>
+      <w:lvlText w:val="o"/>
+      <w:lvlJc w:val="left"/>
+      <w:pPr>
+        <w:ind w:left="3240" w:hanging="360"/>
+      </w:pPr>
+      <w:rPr>
+        <w:rFonts w:ascii="Courier New" w:hAnsi="Courier New" w:cs="Courier New" w:hint="default"/>
+      </w:rPr>
+    </w:lvl>
+    <w:lvl w:ilvl="5" w:tplc="04090005" w:tentative="1">
+      <w:start w:val="1"/>
+      <w:numFmt w:val="bullet"/>
+      <w:lvlText w:val=""/>
+      <w:lvlJc w:val="left"/>
+      <w:pPr>
+        <w:ind w:left="3960" w:hanging="360"/>
+      </w:pPr>
+      <w:rPr>
+        <w:rFonts w:ascii="Wingdings" w:hAnsi="Wingdings" w:hint="default"/>
+      </w:rPr>
+    </w:lvl>
+    <w:lvl w:ilvl="6" w:tplc="04090001" w:tentative="1">
+      <w:start w:val="1"/>
+      <w:numFmt w:val="bullet"/>
+      <w:lvlText w:val=""/>
+      <w:lvlJc w:val="left"/>
+      <w:pPr>
+        <w:ind w:left="4680" w:hanging="360"/>
+      </w:pPr>
+      <w:rPr>
+        <w:rFonts w:ascii="Symbol" w:hAnsi="Symbol" w:hint="default"/>
+      </w:rPr>
+    </w:lvl>
+    <w:lvl w:ilvl="7" w:tplc="04090003" w:tentative="1">
+      <w:start w:val="1"/>
+      <w:numFmt w:val="bullet"/>
+      <w:lvlText w:val="o"/>
+      <w:lvlJc w:val="left"/>
+      <w:pPr>
+        <w:ind w:left="5400" w:hanging="360"/>
+      </w:pPr>
+      <w:rPr>
+        <w:rFonts w:ascii="Courier New" w:hAnsi="Courier New" w:cs="Courier New" w:hint="default"/>
+      </w:rPr>
+    </w:lvl>
+    <w:lvl w:ilvl="8" w:tplc="04090005" w:tentative="1">
+      <w:start w:val="1"/>
+      <w:numFmt w:val="bullet"/>
+      <w:lvlText w:val=""/>
+      <w:lvlJc w:val="left"/>
+      <w:pPr>
+        <w:ind w:left="6120" w:hanging="360"/>
+      </w:pPr>
+      <w:rPr>
+        <w:rFonts w:ascii="Wingdings" w:hAnsi="Wingdings" w:hint="default"/>
+      </w:rPr>
+    </w:lvl>
+  </w:abstractNum>
+  <w:abstractNum w:abstractNumId="1" w15:restartNumberingAfterBreak="0">
+    <w:nsid w:val="0C194657"/>
+    <w:multiLevelType w:val="hybridMultilevel"/>
+    <w:tmpl w:val="A8D6C254"/>
+    <w:lvl w:ilvl="0" w:tplc="04090001">
+      <w:start w:val="1"/>
+      <w:numFmt w:val="bullet"/>
+      <w:lvlText w:val=""/>
+      <w:lvlJc w:val="left"/>
+      <w:pPr>
+        <w:ind w:left="720" w:hanging="360"/>
+      </w:pPr>
+      <w:rPr>
+        <w:rFonts w:ascii="Symbol" w:hAnsi="Symbol" w:hint="default"/>
+      </w:rPr>
+    </w:lvl>
+    <w:lvl w:ilvl="1" w:tplc="04090003" w:tentative="1">
+      <w:start w:val="1"/>
+      <w:numFmt w:val="bullet"/>
+      <w:lvlText w:val="o"/>
+      <w:lvlJc w:val="left"/>
+      <w:pPr>
+        <w:ind w:left="1440" w:hanging="360"/>
+      </w:pPr>
+      <w:rPr>
+        <w:rFonts w:ascii="Courier New" w:hAnsi="Courier New" w:cs="Courier New" w:hint="default"/>
+      </w:rPr>
+    </w:lvl>
+    <w:lvl w:ilvl="2" w:tplc="04090005" w:tentative="1">
+      <w:start w:val="1"/>
+      <w:numFmt w:val="bullet"/>
+      <w:lvlText w:val=""/>
+      <w:lvlJc w:val="left"/>
+      <w:pPr>
+        <w:ind w:left="2160" w:hanging="360"/>
+      </w:pPr>
+      <w:rPr>
+        <w:rFonts w:ascii="Wingdings" w:hAnsi="Wingdings" w:hint="default"/>
+      </w:rPr>
+    </w:lvl>
+    <w:lvl w:ilvl="3" w:tplc="04090001" w:tentative="1">
+      <w:start w:val="1"/>
+      <w:numFmt w:val="bullet"/>
+      <w:lvlText w:val=""/>
+      <w:lvlJc w:val="left"/>
+      <w:pPr>
+        <w:ind w:left="2880" w:hanging="360"/>
+      </w:pPr>
+      <w:rPr>
+        <w:rFonts w:ascii="Symbol" w:hAnsi="Symbol" w:hint="default"/>
+      </w:rPr>
+    </w:lvl>
+    <w:lvl w:ilvl="4" w:tplc="04090003" w:tentative="1">
+      <w:start w:val="1"/>
+      <w:numFmt w:val="bullet"/>
+      <w:lvlText w:val="o"/>
+      <w:lvlJc w:val="left"/>
+      <w:pPr>
+        <w:ind w:left="3600" w:hanging="360"/>
+      </w:pPr>
+      <w:rPr>
+        <w:rFonts w:ascii="Courier New" w:hAnsi="Courier New" w:cs="Courier New" w:hint="default"/>
+      </w:rPr>
+    </w:lvl>
+    <w:lvl w:ilvl="5" w:tplc="04090005" w:tentative="1">
+      <w:start w:val="1"/>
+      <w:numFmt w:val="bullet"/>
+      <w:lvlText w:val=""/>
+      <w:lvlJc w:val="left"/>
+      <w:pPr>
+        <w:ind w:left="4320" w:hanging="360"/>
+      </w:pPr>
+      <w:rPr>
+        <w:rFonts w:ascii="Wingdings" w:hAnsi="Wingdings" w:hint="default"/>
+      </w:rPr>
+    </w:lvl>
+    <w:lvl w:ilvl="6" w:tplc="04090001" w:tentative="1">
+      <w:start w:val="1"/>
+      <w:numFmt w:val="bullet"/>
+      <w:lvlText w:val=""/>
+      <w:lvlJc w:val="left"/>
+      <w:pPr>
+        <w:ind w:left="5040" w:hanging="360"/>
+      </w:pPr>
+      <w:rPr>
+        <w:rFonts w:ascii="Symbol" w:hAnsi="Symbol" w:hint="default"/>
+      </w:rPr>
+    </w:lvl>
+    <w:lvl w:ilvl="7" w:tplc="04090003" w:tentative="1">
+      <w:start w:val="1"/>
+      <w:numFmt w:val="bullet"/>
+      <w:lvlText w:val="o"/>
+      <w:lvlJc w:val="left"/>
+      <w:pPr>
+        <w:ind w:left="5760" w:hanging="360"/>
+      </w:pPr>
+      <w:rPr>
+        <w:rFonts w:ascii="Courier New" w:hAnsi="Courier New" w:cs="Courier New" w:hint="default"/>
+      </w:rPr>
+    </w:lvl>
+    <w:lvl w:ilvl="8" w:tplc="04090005" w:tentative="1">
+      <w:start w:val="1"/>
+      <w:numFmt w:val="bullet"/>
+      <w:lvlText w:val=""/>
+      <w:lvlJc w:val="left"/>
+      <w:pPr>
+        <w:ind w:left="6480" w:hanging="360"/>
+      </w:pPr>
+      <w:rPr>
+        <w:rFonts w:ascii="Wingdings" w:hAnsi="Wingdings" w:hint="default"/>
+      </w:rPr>
+    </w:lvl>
+  </w:abstractNum>
+  <w:abstractNum w:abstractNumId="2" w15:restartNumberingAfterBreak="0">
     <w:nsid w:val="0FC10A72"/>
     <w:multiLevelType w:val="hybridMultilevel"/>
     <w:tmpl w:val="AFEEF36E"/>
@@ -3015,7 +3370,7 @@
       </w:rPr>
     </w:lvl>
   </w:abstractNum>
-  <w:abstractNum w:abstractNumId="1" w15:restartNumberingAfterBreak="0">
+  <w:abstractNum w:abstractNumId="3" w15:restartNumberingAfterBreak="0">
     <w:nsid w:val="10ED1A1F"/>
     <w:multiLevelType w:val="hybridMultilevel"/>
     <w:tmpl w:val="8028F374"/>
@@ -3128,7 +3483,233 @@
       </w:rPr>
     </w:lvl>
   </w:abstractNum>
-  <w:abstractNum w:abstractNumId="2" w15:restartNumberingAfterBreak="0">
+  <w:abstractNum w:abstractNumId="4" w15:restartNumberingAfterBreak="0">
+    <w:nsid w:val="1FA537C9"/>
+    <w:multiLevelType w:val="hybridMultilevel"/>
+    <w:tmpl w:val="CACC7BBA"/>
+    <w:lvl w:ilvl="0" w:tplc="04090001">
+      <w:start w:val="1"/>
+      <w:numFmt w:val="bullet"/>
+      <w:lvlText w:val=""/>
+      <w:lvlJc w:val="left"/>
+      <w:pPr>
+        <w:ind w:left="720" w:hanging="360"/>
+      </w:pPr>
+      <w:rPr>
+        <w:rFonts w:ascii="Symbol" w:hAnsi="Symbol" w:hint="default"/>
+      </w:rPr>
+    </w:lvl>
+    <w:lvl w:ilvl="1" w:tplc="04090003" w:tentative="1">
+      <w:start w:val="1"/>
+      <w:numFmt w:val="bullet"/>
+      <w:lvlText w:val="o"/>
+      <w:lvlJc w:val="left"/>
+      <w:pPr>
+        <w:ind w:left="1440" w:hanging="360"/>
+      </w:pPr>
+      <w:rPr>
+        <w:rFonts w:ascii="Courier New" w:hAnsi="Courier New" w:cs="Courier New" w:hint="default"/>
+      </w:rPr>
+    </w:lvl>
+    <w:lvl w:ilvl="2" w:tplc="04090005" w:tentative="1">
+      <w:start w:val="1"/>
+      <w:numFmt w:val="bullet"/>
+      <w:lvlText w:val=""/>
+      <w:lvlJc w:val="left"/>
+      <w:pPr>
+        <w:ind w:left="2160" w:hanging="360"/>
+      </w:pPr>
+      <w:rPr>
+        <w:rFonts w:ascii="Wingdings" w:hAnsi="Wingdings" w:hint="default"/>
+      </w:rPr>
+    </w:lvl>
+    <w:lvl w:ilvl="3" w:tplc="04090001" w:tentative="1">
+      <w:start w:val="1"/>
+      <w:numFmt w:val="bullet"/>
+      <w:lvlText w:val=""/>
+      <w:lvlJc w:val="left"/>
+      <w:pPr>
+        <w:ind w:left="2880" w:hanging="360"/>
+      </w:pPr>
+      <w:rPr>
+        <w:rFonts w:ascii="Symbol" w:hAnsi="Symbol" w:hint="default"/>
+      </w:rPr>
+    </w:lvl>
+    <w:lvl w:ilvl="4" w:tplc="04090003" w:tentative="1">
+      <w:start w:val="1"/>
+      <w:numFmt w:val="bullet"/>
+      <w:lvlText w:val="o"/>
+      <w:lvlJc w:val="left"/>
+      <w:pPr>
+        <w:ind w:left="3600" w:hanging="360"/>
+      </w:pPr>
+      <w:rPr>
+        <w:rFonts w:ascii="Courier New" w:hAnsi="Courier New" w:cs="Courier New" w:hint="default"/>
+      </w:rPr>
+    </w:lvl>
+    <w:lvl w:ilvl="5" w:tplc="04090005" w:tentative="1">
+      <w:start w:val="1"/>
+      <w:numFmt w:val="bullet"/>
+      <w:lvlText w:val=""/>
+      <w:lvlJc w:val="left"/>
+      <w:pPr>
+        <w:ind w:left="4320" w:hanging="360"/>
+      </w:pPr>
+      <w:rPr>
+        <w:rFonts w:ascii="Wingdings" w:hAnsi="Wingdings" w:hint="default"/>
+      </w:rPr>
+    </w:lvl>
+    <w:lvl w:ilvl="6" w:tplc="04090001" w:tentative="1">
+      <w:start w:val="1"/>
+      <w:numFmt w:val="bullet"/>
+      <w:lvlText w:val=""/>
+      <w:lvlJc w:val="left"/>
+      <w:pPr>
+        <w:ind w:left="5040" w:hanging="360"/>
+      </w:pPr>
+      <w:rPr>
+        <w:rFonts w:ascii="Symbol" w:hAnsi="Symbol" w:hint="default"/>
+      </w:rPr>
+    </w:lvl>
+    <w:lvl w:ilvl="7" w:tplc="04090003" w:tentative="1">
+      <w:start w:val="1"/>
+      <w:numFmt w:val="bullet"/>
+      <w:lvlText w:val="o"/>
+      <w:lvlJc w:val="left"/>
+      <w:pPr>
+        <w:ind w:left="5760" w:hanging="360"/>
+      </w:pPr>
+      <w:rPr>
+        <w:rFonts w:ascii="Courier New" w:hAnsi="Courier New" w:cs="Courier New" w:hint="default"/>
+      </w:rPr>
+    </w:lvl>
+    <w:lvl w:ilvl="8" w:tplc="04090005" w:tentative="1">
+      <w:start w:val="1"/>
+      <w:numFmt w:val="bullet"/>
+      <w:lvlText w:val=""/>
+      <w:lvlJc w:val="left"/>
+      <w:pPr>
+        <w:ind w:left="6480" w:hanging="360"/>
+      </w:pPr>
+      <w:rPr>
+        <w:rFonts w:ascii="Wingdings" w:hAnsi="Wingdings" w:hint="default"/>
+      </w:rPr>
+    </w:lvl>
+  </w:abstractNum>
+  <w:abstractNum w:abstractNumId="5" w15:restartNumberingAfterBreak="0">
+    <w:nsid w:val="361E4F55"/>
+    <w:multiLevelType w:val="hybridMultilevel"/>
+    <w:tmpl w:val="74BCB9D6"/>
+    <w:lvl w:ilvl="0" w:tplc="04090001">
+      <w:start w:val="1"/>
+      <w:numFmt w:val="bullet"/>
+      <w:lvlText w:val=""/>
+      <w:lvlJc w:val="left"/>
+      <w:pPr>
+        <w:ind w:left="720" w:hanging="360"/>
+      </w:pPr>
+      <w:rPr>
+        <w:rFonts w:ascii="Symbol" w:hAnsi="Symbol" w:hint="default"/>
+      </w:rPr>
+    </w:lvl>
+    <w:lvl w:ilvl="1" w:tplc="04090003" w:tentative="1">
+      <w:start w:val="1"/>
+      <w:numFmt w:val="bullet"/>
+      <w:lvlText w:val="o"/>
+      <w:lvlJc w:val="left"/>
+      <w:pPr>
+        <w:ind w:left="1440" w:hanging="360"/>
+      </w:pPr>
+      <w:rPr>
+        <w:rFonts w:ascii="Courier New" w:hAnsi="Courier New" w:cs="Courier New" w:hint="default"/>
+      </w:rPr>
+    </w:lvl>
+    <w:lvl w:ilvl="2" w:tplc="04090005" w:tentative="1">
+      <w:start w:val="1"/>
+      <w:numFmt w:val="bullet"/>
+      <w:lvlText w:val=""/>
+      <w:lvlJc w:val="left"/>
+      <w:pPr>
+        <w:ind w:left="2160" w:hanging="360"/>
+      </w:pPr>
+      <w:rPr>
+        <w:rFonts w:ascii="Wingdings" w:hAnsi="Wingdings" w:hint="default"/>
+      </w:rPr>
+    </w:lvl>
+    <w:lvl w:ilvl="3" w:tplc="04090001" w:tentative="1">
+      <w:start w:val="1"/>
+      <w:numFmt w:val="bullet"/>
+      <w:lvlText w:val=""/>
+      <w:lvlJc w:val="left"/>
+      <w:pPr>
+        <w:ind w:left="2880" w:hanging="360"/>
+      </w:pPr>
+      <w:rPr>
+        <w:rFonts w:ascii="Symbol" w:hAnsi="Symbol" w:hint="default"/>
+      </w:rPr>
+    </w:lvl>
+    <w:lvl w:ilvl="4" w:tplc="04090003" w:tentative="1">
+      <w:start w:val="1"/>
+      <w:numFmt w:val="bullet"/>
+      <w:lvlText w:val="o"/>
+      <w:lvlJc w:val="left"/>
+      <w:pPr>
+        <w:ind w:left="3600" w:hanging="360"/>
+      </w:pPr>
+      <w:rPr>
+        <w:rFonts w:ascii="Courier New" w:hAnsi="Courier New" w:cs="Courier New" w:hint="default"/>
+      </w:rPr>
+    </w:lvl>
+    <w:lvl w:ilvl="5" w:tplc="04090005" w:tentative="1">
+      <w:start w:val="1"/>
+      <w:numFmt w:val="bullet"/>
+      <w:lvlText w:val=""/>
+      <w:lvlJc w:val="left"/>
+      <w:pPr>
+        <w:ind w:left="4320" w:hanging="360"/>
+      </w:pPr>
+      <w:rPr>
+        <w:rFonts w:ascii="Wingdings" w:hAnsi="Wingdings" w:hint="default"/>
+      </w:rPr>
+    </w:lvl>
+    <w:lvl w:ilvl="6" w:tplc="04090001" w:tentative="1">
+      <w:start w:val="1"/>
+      <w:numFmt w:val="bullet"/>
+      <w:lvlText w:val=""/>
+      <w:lvlJc w:val="left"/>
+      <w:pPr>
+        <w:ind w:left="5040" w:hanging="360"/>
+      </w:pPr>
+      <w:rPr>
+        <w:rFonts w:ascii="Symbol" w:hAnsi="Symbol" w:hint="default"/>
+      </w:rPr>
+    </w:lvl>
+    <w:lvl w:ilvl="7" w:tplc="04090003" w:tentative="1">
+      <w:start w:val="1"/>
+      <w:numFmt w:val="bullet"/>
+      <w:lvlText w:val="o"/>
+      <w:lvlJc w:val="left"/>
+      <w:pPr>
+        <w:ind w:left="5760" w:hanging="360"/>
+      </w:pPr>
+      <w:rPr>
+        <w:rFonts w:ascii="Courier New" w:hAnsi="Courier New" w:cs="Courier New" w:hint="default"/>
+      </w:rPr>
+    </w:lvl>
+    <w:lvl w:ilvl="8" w:tplc="04090005" w:tentative="1">
+      <w:start w:val="1"/>
+      <w:numFmt w:val="bullet"/>
+      <w:lvlText w:val=""/>
+      <w:lvlJc w:val="left"/>
+      <w:pPr>
+        <w:ind w:left="6480" w:hanging="360"/>
+      </w:pPr>
+      <w:rPr>
+        <w:rFonts w:ascii="Wingdings" w:hAnsi="Wingdings" w:hint="default"/>
+      </w:rPr>
+    </w:lvl>
+  </w:abstractNum>
+  <w:abstractNum w:abstractNumId="6" w15:restartNumberingAfterBreak="0">
     <w:nsid w:val="4EE45687"/>
     <w:multiLevelType w:val="hybridMultilevel"/>
     <w:tmpl w:val="1A56DBF4"/>
@@ -3241,7 +3822,120 @@
       </w:rPr>
     </w:lvl>
   </w:abstractNum>
-  <w:abstractNum w:abstractNumId="3" w15:restartNumberingAfterBreak="0">
+  <w:abstractNum w:abstractNumId="7" w15:restartNumberingAfterBreak="0">
+    <w:nsid w:val="55515A23"/>
+    <w:multiLevelType w:val="hybridMultilevel"/>
+    <w:tmpl w:val="728031EE"/>
+    <w:lvl w:ilvl="0" w:tplc="04090001">
+      <w:start w:val="1"/>
+      <w:numFmt w:val="bullet"/>
+      <w:lvlText w:val=""/>
+      <w:lvlJc w:val="left"/>
+      <w:pPr>
+        <w:ind w:left="720" w:hanging="360"/>
+      </w:pPr>
+      <w:rPr>
+        <w:rFonts w:ascii="Symbol" w:hAnsi="Symbol" w:hint="default"/>
+      </w:rPr>
+    </w:lvl>
+    <w:lvl w:ilvl="1" w:tplc="04090003" w:tentative="1">
+      <w:start w:val="1"/>
+      <w:numFmt w:val="bullet"/>
+      <w:lvlText w:val="o"/>
+      <w:lvlJc w:val="left"/>
+      <w:pPr>
+        <w:ind w:left="1440" w:hanging="360"/>
+      </w:pPr>
+      <w:rPr>
+        <w:rFonts w:ascii="Courier New" w:hAnsi="Courier New" w:cs="Courier New" w:hint="default"/>
+      </w:rPr>
+    </w:lvl>
+    <w:lvl w:ilvl="2" w:tplc="04090005" w:tentative="1">
+      <w:start w:val="1"/>
+      <w:numFmt w:val="bullet"/>
+      <w:lvlText w:val=""/>
+      <w:lvlJc w:val="left"/>
+      <w:pPr>
+        <w:ind w:left="2160" w:hanging="360"/>
+      </w:pPr>
+      <w:rPr>
+        <w:rFonts w:ascii="Wingdings" w:hAnsi="Wingdings" w:hint="default"/>
+      </w:rPr>
+    </w:lvl>
+    <w:lvl w:ilvl="3" w:tplc="04090001" w:tentative="1">
+      <w:start w:val="1"/>
+      <w:numFmt w:val="bullet"/>
+      <w:lvlText w:val=""/>
+      <w:lvlJc w:val="left"/>
+      <w:pPr>
+        <w:ind w:left="2880" w:hanging="360"/>
+      </w:pPr>
+      <w:rPr>
+        <w:rFonts w:ascii="Symbol" w:hAnsi="Symbol" w:hint="default"/>
+      </w:rPr>
+    </w:lvl>
+    <w:lvl w:ilvl="4" w:tplc="04090003" w:tentative="1">
+      <w:start w:val="1"/>
+      <w:numFmt w:val="bullet"/>
+      <w:lvlText w:val="o"/>
+      <w:lvlJc w:val="left"/>
+      <w:pPr>
+        <w:ind w:left="3600" w:hanging="360"/>
+      </w:pPr>
+      <w:rPr>
+        <w:rFonts w:ascii="Courier New" w:hAnsi="Courier New" w:cs="Courier New" w:hint="default"/>
+      </w:rPr>
+    </w:lvl>
+    <w:lvl w:ilvl="5" w:tplc="04090005" w:tentative="1">
+      <w:start w:val="1"/>
+      <w:numFmt w:val="bullet"/>
+      <w:lvlText w:val=""/>
+      <w:lvlJc w:val="left"/>
+      <w:pPr>
+        <w:ind w:left="4320" w:hanging="360"/>
+      </w:pPr>
+      <w:rPr>
+        <w:rFonts w:ascii="Wingdings" w:hAnsi="Wingdings" w:hint="default"/>
+      </w:rPr>
+    </w:lvl>
+    <w:lvl w:ilvl="6" w:tplc="04090001" w:tentative="1">
+      <w:start w:val="1"/>
+      <w:numFmt w:val="bullet"/>
+      <w:lvlText w:val=""/>
+      <w:lvlJc w:val="left"/>
+      <w:pPr>
+        <w:ind w:left="5040" w:hanging="360"/>
+      </w:pPr>
+      <w:rPr>
+        <w:rFonts w:ascii="Symbol" w:hAnsi="Symbol" w:hint="default"/>
+      </w:rPr>
+    </w:lvl>
+    <w:lvl w:ilvl="7" w:tplc="04090003" w:tentative="1">
+      <w:start w:val="1"/>
+      <w:numFmt w:val="bullet"/>
+      <w:lvlText w:val="o"/>
+      <w:lvlJc w:val="left"/>
+      <w:pPr>
+        <w:ind w:left="5760" w:hanging="360"/>
+      </w:pPr>
+      <w:rPr>
+        <w:rFonts w:ascii="Courier New" w:hAnsi="Courier New" w:cs="Courier New" w:hint="default"/>
+      </w:rPr>
+    </w:lvl>
+    <w:lvl w:ilvl="8" w:tplc="04090005" w:tentative="1">
+      <w:start w:val="1"/>
+      <w:numFmt w:val="bullet"/>
+      <w:lvlText w:val=""/>
+      <w:lvlJc w:val="left"/>
+      <w:pPr>
+        <w:ind w:left="6480" w:hanging="360"/>
+      </w:pPr>
+      <w:rPr>
+        <w:rFonts w:ascii="Wingdings" w:hAnsi="Wingdings" w:hint="default"/>
+      </w:rPr>
+    </w:lvl>
+  </w:abstractNum>
+  <w:abstractNum w:abstractNumId="8" w15:restartNumberingAfterBreak="0">
     <w:nsid w:val="76D17368"/>
     <w:multiLevelType w:val="hybridMultilevel"/>
     <w:tmpl w:val="67A6B064"/>
@@ -3354,7 +4048,7 @@
       </w:rPr>
     </w:lvl>
   </w:abstractNum>
-  <w:abstractNum w:abstractNumId="4" w15:restartNumberingAfterBreak="0">
+  <w:abstractNum w:abstractNumId="9" w15:restartNumberingAfterBreak="0">
     <w:nsid w:val="7A403CC3"/>
     <w:multiLevelType w:val="hybridMultilevel"/>
     <w:tmpl w:val="AB2A1D1A"/>
@@ -3468,19 +4162,34 @@
     </w:lvl>
   </w:abstractNum>
   <w:num w:numId="1">
+    <w:abstractNumId w:val="9"/>
+  </w:num>
+  <w:num w:numId="2">
+    <w:abstractNumId w:val="6"/>
+  </w:num>
+  <w:num w:numId="3">
+    <w:abstractNumId w:val="3"/>
+  </w:num>
+  <w:num w:numId="4">
+    <w:abstractNumId w:val="2"/>
+  </w:num>
+  <w:num w:numId="5">
+    <w:abstractNumId w:val="8"/>
+  </w:num>
+  <w:num w:numId="6">
     <w:abstractNumId w:val="4"/>
   </w:num>
-  <w:num w:numId="2">
-    <w:abstractNumId w:val="2"/>
-  </w:num>
-  <w:num w:numId="3">
-    <w:abstractNumId w:val="1"/>
-  </w:num>
-  <w:num w:numId="4">
+  <w:num w:numId="7">
     <w:abstractNumId w:val="0"/>
   </w:num>
-  <w:num w:numId="5">
-    <w:abstractNumId w:val="3"/>
+  <w:num w:numId="8">
+    <w:abstractNumId w:val="5"/>
+  </w:num>
+  <w:num w:numId="9">
+    <w:abstractNumId w:val="7"/>
+  </w:num>
+  <w:num w:numId="10">
+    <w:abstractNumId w:val="1"/>
   </w:num>
 </w:numbering>
 </file>
@@ -4480,7 +5189,7 @@
 </file>
 
 <file path=customXml/itemProps1.xml><?xml version="1.0" encoding="utf-8"?>
-<ds:datastoreItem xmlns:ds="http://schemas.openxmlformats.org/officeDocument/2006/customXml" ds:itemID="{216A9D7D-9775-4CEF-886D-A4EE85C60BAB}">
+<ds:datastoreItem xmlns:ds="http://schemas.openxmlformats.org/officeDocument/2006/customXml" ds:itemID="{156ABEB3-2B36-414B-B619-665F27E5044D}">
   <ds:schemaRefs>
     <ds:schemaRef ds:uri="http://schemas.openxmlformats.org/officeDocument/2006/bibliography"/>
   </ds:schemaRefs>

</xml_diff>